<commit_message>
se realizo los cambios solicitados
</commit_message>
<xml_diff>
--- a/correo/Habilitar aplicaciones no seguras Gmail.docx
+++ b/correo/Habilitar aplicaciones no seguras Gmail.docx
@@ -12,6 +12,7 @@
           <w:sz w:val="28"/>
           <w:szCs w:val="28"/>
           <w:shd w:val="clear" w:color="auto" w:fill="FFFFFF"/>
+          <w:lang w:val="es-PE"/>
         </w:rPr>
       </w:pPr>
       <w:r>
@@ -21,6 +22,7 @@
           <w:sz w:val="28"/>
           <w:szCs w:val="28"/>
           <w:shd w:val="clear" w:color="auto" w:fill="FFFFFF"/>
+          <w:lang w:val="es-PE"/>
         </w:rPr>
         <w:t>Habilitar aplicaciones no seguras Gmail</w:t>
       </w:r>
@@ -35,6 +37,7 @@
           <w:sz w:val="28"/>
           <w:szCs w:val="28"/>
           <w:shd w:val="clear" w:color="auto" w:fill="FFFFFF"/>
+          <w:lang w:val="es-PE"/>
         </w:rPr>
       </w:pPr>
     </w:p>
@@ -278,13 +281,15 @@
       <w:pPr>
         <w:jc w:val="both"/>
         <w:rPr>
-          <w:sz w:val="24"/>
-          <w:szCs w:val="24"/>
-          <w:lang w:val="es-PE"/>
-        </w:rPr>
-      </w:pPr>
-      <w:r>
-        <w:rPr>
+          <w:rFonts w:ascii="Arial" w:hAnsi="Arial" w:cs="Arial"/>
+          <w:sz w:val="24"/>
+          <w:szCs w:val="24"/>
+          <w:lang w:val="es-PE"/>
+        </w:rPr>
+      </w:pPr>
+      <w:r>
+        <w:rPr>
+          <w:rFonts w:ascii="Arial" w:hAnsi="Arial" w:cs="Arial"/>
           <w:sz w:val="24"/>
           <w:szCs w:val="24"/>
           <w:lang w:val="es-PE"/>
@@ -293,6 +298,7 @@
       </w:r>
       <w:r>
         <w:rPr>
+          <w:rFonts w:ascii="Arial" w:hAnsi="Arial" w:cs="Arial"/>
           <w:sz w:val="24"/>
           <w:szCs w:val="24"/>
           <w:lang w:val="es-PE"/>
@@ -309,7 +315,6 @@
           <w:lang w:val="es-PE"/>
         </w:rPr>
       </w:pPr>
-      <w:bookmarkStart w:id="0" w:name="_GoBack"/>
       <w:r>
         <w:rPr>
           <w:noProof/>
@@ -379,7 +384,6 @@
           </wp:anchor>
         </w:drawing>
       </w:r>
-      <w:bookmarkEnd w:id="0"/>
     </w:p>
     <w:p>
       <w:pPr>
@@ -562,6 +566,7 @@
     <w:p>
       <w:pPr>
         <w:rPr>
+          <w:rFonts w:ascii="Arial" w:hAnsi="Arial" w:cs="Arial"/>
           <w:b/>
           <w:sz w:val="24"/>
           <w:szCs w:val="24"/>
@@ -570,6 +575,7 @@
       </w:pPr>
       <w:r>
         <w:rPr>
+          <w:rFonts w:ascii="Arial" w:hAnsi="Arial" w:cs="Arial"/>
           <w:sz w:val="24"/>
           <w:szCs w:val="24"/>
           <w:lang w:val="es-PE"/>
@@ -579,21 +585,13 @@
       </w:r>
       <w:r>
         <w:rPr>
+          <w:rFonts w:ascii="Arial" w:hAnsi="Arial" w:cs="Arial"/>
           <w:b/>
           <w:sz w:val="24"/>
           <w:szCs w:val="24"/>
           <w:lang w:val="es-PE"/>
         </w:rPr>
-        <w:t>GESTIONAR TU CUENTA DE GOOGLE</w:t>
-      </w:r>
-      <w:r>
-        <w:rPr>
-          <w:b/>
-          <w:sz w:val="24"/>
-          <w:szCs w:val="24"/>
-          <w:lang w:val="es-PE"/>
-        </w:rPr>
-        <w:t>.</w:t>
+        <w:t>GESTIONAR TU CUENTA DE GOOGLE.</w:t>
       </w:r>
     </w:p>
     <w:p>
@@ -850,6 +848,7 @@
     <w:p>
       <w:pPr>
         <w:rPr>
+          <w:rFonts w:ascii="Arial" w:hAnsi="Arial" w:cs="Arial"/>
           <w:b/>
           <w:sz w:val="24"/>
           <w:szCs w:val="24"/>
@@ -858,6 +857,7 @@
       </w:pPr>
       <w:r>
         <w:rPr>
+          <w:rFonts w:ascii="Arial" w:hAnsi="Arial" w:cs="Arial"/>
           <w:noProof/>
         </w:rPr>
         <w:drawing>
@@ -925,6 +925,7 @@
       </w:r>
       <w:r>
         <w:rPr>
+          <w:rFonts w:ascii="Arial" w:hAnsi="Arial" w:cs="Arial"/>
           <w:sz w:val="24"/>
           <w:szCs w:val="24"/>
           <w:lang w:val="es-PE"/>
@@ -933,6 +934,7 @@
       </w:r>
       <w:r>
         <w:rPr>
+          <w:rFonts w:ascii="Arial" w:hAnsi="Arial" w:cs="Arial"/>
           <w:b/>
           <w:sz w:val="24"/>
           <w:szCs w:val="24"/>
@@ -942,6 +944,7 @@
       </w:r>
       <w:r>
         <w:rPr>
+          <w:rFonts w:ascii="Arial" w:hAnsi="Arial" w:cs="Arial"/>
           <w:b/>
           <w:sz w:val="24"/>
           <w:szCs w:val="24"/>
@@ -1070,6 +1073,7 @@
     <w:p>
       <w:pPr>
         <w:rPr>
+          <w:rFonts w:ascii="Arial" w:hAnsi="Arial" w:cs="Arial"/>
           <w:b/>
           <w:sz w:val="24"/>
           <w:szCs w:val="24"/>
@@ -1078,6 +1082,7 @@
       </w:pPr>
       <w:r>
         <w:rPr>
+          <w:rFonts w:ascii="Arial" w:hAnsi="Arial" w:cs="Arial"/>
           <w:sz w:val="24"/>
           <w:szCs w:val="24"/>
           <w:lang w:val="es-PE"/>
@@ -1087,6 +1092,7 @@
       </w:r>
       <w:r>
         <w:rPr>
+          <w:rFonts w:ascii="Arial" w:hAnsi="Arial" w:cs="Arial"/>
           <w:b/>
           <w:sz w:val="24"/>
           <w:szCs w:val="24"/>
@@ -1096,6 +1102,7 @@
       </w:r>
       <w:r>
         <w:rPr>
+          <w:rFonts w:ascii="Arial" w:hAnsi="Arial" w:cs="Arial"/>
           <w:b/>
           <w:sz w:val="24"/>
           <w:szCs w:val="24"/>
@@ -1365,13 +1372,15 @@
     <w:p>
       <w:pPr>
         <w:rPr>
-          <w:sz w:val="24"/>
-          <w:szCs w:val="24"/>
-          <w:lang w:val="es-PE"/>
-        </w:rPr>
-      </w:pPr>
-      <w:r>
-        <w:rPr>
+          <w:rFonts w:ascii="Arial" w:hAnsi="Arial" w:cs="Arial"/>
+          <w:sz w:val="24"/>
+          <w:szCs w:val="24"/>
+          <w:lang w:val="es-PE"/>
+        </w:rPr>
+      </w:pPr>
+      <w:r>
+        <w:rPr>
+          <w:rFonts w:ascii="Arial" w:hAnsi="Arial" w:cs="Arial"/>
           <w:noProof/>
         </w:rPr>
         <w:drawing>
@@ -1439,6 +1448,7 @@
       </w:r>
       <w:r>
         <w:rPr>
+          <w:rFonts w:ascii="Arial" w:hAnsi="Arial" w:cs="Arial"/>
           <w:sz w:val="24"/>
           <w:szCs w:val="24"/>
           <w:lang w:val="es-PE"/>
@@ -1447,6 +1457,7 @@
       </w:r>
       <w:r>
         <w:rPr>
+          <w:rFonts w:ascii="Arial" w:hAnsi="Arial" w:cs="Arial"/>
           <w:b/>
           <w:sz w:val="24"/>
           <w:szCs w:val="24"/>
@@ -1456,6 +1467,7 @@
       </w:r>
       <w:r>
         <w:rPr>
+          <w:rFonts w:ascii="Arial" w:hAnsi="Arial" w:cs="Arial"/>
           <w:b/>
           <w:sz w:val="24"/>
           <w:szCs w:val="24"/>
@@ -1465,6 +1477,7 @@
       </w:r>
       <w:r>
         <w:rPr>
+          <w:rFonts w:ascii="Arial" w:hAnsi="Arial" w:cs="Arial"/>
           <w:b/>
           <w:sz w:val="24"/>
           <w:szCs w:val="24"/>
@@ -1474,6 +1487,7 @@
       </w:r>
       <w:r>
         <w:rPr>
+          <w:rFonts w:ascii="Arial" w:hAnsi="Arial" w:cs="Arial"/>
           <w:b/>
           <w:sz w:val="24"/>
           <w:szCs w:val="24"/>
@@ -1667,13 +1681,15 @@
     <w:p>
       <w:pPr>
         <w:rPr>
-          <w:sz w:val="24"/>
-          <w:szCs w:val="24"/>
-          <w:lang w:val="es-PE"/>
-        </w:rPr>
-      </w:pPr>
-      <w:r>
-        <w:rPr>
+          <w:rFonts w:ascii="Arial" w:hAnsi="Arial" w:cs="Arial"/>
+          <w:sz w:val="24"/>
+          <w:szCs w:val="24"/>
+          <w:lang w:val="es-PE"/>
+        </w:rPr>
+      </w:pPr>
+      <w:r>
+        <w:rPr>
+          <w:rFonts w:ascii="Arial" w:hAnsi="Arial" w:cs="Arial"/>
           <w:noProof/>
         </w:rPr>
         <w:lastRenderedPageBreak/>
@@ -1742,6 +1758,7 @@
       </w:r>
       <w:r>
         <w:rPr>
+          <w:rFonts w:ascii="Arial" w:hAnsi="Arial" w:cs="Arial"/>
           <w:sz w:val="24"/>
           <w:szCs w:val="24"/>
           <w:lang w:val="es-PE"/>
@@ -1750,152 +1767,157 @@
       </w:r>
       <w:r>
         <w:rPr>
+          <w:rFonts w:ascii="Arial" w:hAnsi="Arial" w:cs="Arial"/>
           <w:b/>
           <w:sz w:val="24"/>
           <w:szCs w:val="24"/>
           <w:lang w:val="es-PE"/>
         </w:rPr>
-        <w:t>ACCESO DE APLICACIONES POCO SEGURAS</w:t>
-      </w:r>
-      <w:r>
-        <w:rPr>
+        <w:t>ACCESO DE APLICACIONES POCO SEGURAS.</w:t>
+      </w:r>
+    </w:p>
+    <w:p>
+      <w:pPr>
+        <w:rPr>
+          <w:sz w:val="24"/>
+          <w:szCs w:val="24"/>
+          <w:lang w:val="es-PE"/>
+        </w:rPr>
+      </w:pPr>
+    </w:p>
+    <w:p>
+      <w:pPr>
+        <w:rPr>
+          <w:sz w:val="24"/>
+          <w:szCs w:val="24"/>
+          <w:lang w:val="es-PE"/>
+        </w:rPr>
+      </w:pPr>
+    </w:p>
+    <w:p>
+      <w:pPr>
+        <w:rPr>
+          <w:sz w:val="24"/>
+          <w:szCs w:val="24"/>
+          <w:lang w:val="es-PE"/>
+        </w:rPr>
+      </w:pPr>
+    </w:p>
+    <w:p>
+      <w:pPr>
+        <w:rPr>
+          <w:sz w:val="24"/>
+          <w:szCs w:val="24"/>
+          <w:lang w:val="es-PE"/>
+        </w:rPr>
+      </w:pPr>
+    </w:p>
+    <w:p>
+      <w:pPr>
+        <w:rPr>
+          <w:sz w:val="24"/>
+          <w:szCs w:val="24"/>
+          <w:lang w:val="es-PE"/>
+        </w:rPr>
+      </w:pPr>
+    </w:p>
+    <w:p>
+      <w:pPr>
+        <w:rPr>
+          <w:sz w:val="24"/>
+          <w:szCs w:val="24"/>
+          <w:lang w:val="es-PE"/>
+        </w:rPr>
+      </w:pPr>
+    </w:p>
+    <w:p>
+      <w:pPr>
+        <w:rPr>
+          <w:sz w:val="24"/>
+          <w:szCs w:val="24"/>
+          <w:lang w:val="es-PE"/>
+        </w:rPr>
+      </w:pPr>
+    </w:p>
+    <w:p>
+      <w:pPr>
+        <w:rPr>
+          <w:sz w:val="24"/>
+          <w:szCs w:val="24"/>
+          <w:lang w:val="es-PE"/>
+        </w:rPr>
+      </w:pPr>
+    </w:p>
+    <w:p>
+      <w:pPr>
+        <w:rPr>
+          <w:sz w:val="24"/>
+          <w:szCs w:val="24"/>
+          <w:lang w:val="es-PE"/>
+        </w:rPr>
+      </w:pPr>
+    </w:p>
+    <w:p>
+      <w:pPr>
+        <w:rPr>
+          <w:sz w:val="24"/>
+          <w:szCs w:val="24"/>
+          <w:lang w:val="es-PE"/>
+        </w:rPr>
+      </w:pPr>
+    </w:p>
+    <w:p>
+      <w:pPr>
+        <w:rPr>
+          <w:sz w:val="24"/>
+          <w:szCs w:val="24"/>
+          <w:lang w:val="es-PE"/>
+        </w:rPr>
+      </w:pPr>
+    </w:p>
+    <w:p>
+      <w:pPr>
+        <w:rPr>
+          <w:sz w:val="24"/>
+          <w:szCs w:val="24"/>
+          <w:lang w:val="es-PE"/>
+        </w:rPr>
+      </w:pPr>
+    </w:p>
+    <w:p>
+      <w:pPr>
+        <w:rPr>
+          <w:rFonts w:ascii="Arial" w:hAnsi="Arial" w:cs="Arial"/>
+          <w:sz w:val="24"/>
+          <w:szCs w:val="24"/>
+          <w:lang w:val="es-PE"/>
+        </w:rPr>
+      </w:pPr>
+    </w:p>
+    <w:p>
+      <w:pPr>
+        <w:rPr>
+          <w:rFonts w:ascii="Arial" w:hAnsi="Arial" w:cs="Arial"/>
           <w:b/>
           <w:sz w:val="24"/>
           <w:szCs w:val="24"/>
           <w:lang w:val="es-PE"/>
         </w:rPr>
-        <w:t>.</w:t>
-      </w:r>
-    </w:p>
-    <w:p>
-      <w:pPr>
-        <w:rPr>
-          <w:sz w:val="24"/>
-          <w:szCs w:val="24"/>
-          <w:lang w:val="es-PE"/>
-        </w:rPr>
-      </w:pPr>
-    </w:p>
-    <w:p>
-      <w:pPr>
-        <w:rPr>
-          <w:sz w:val="24"/>
-          <w:szCs w:val="24"/>
-          <w:lang w:val="es-PE"/>
-        </w:rPr>
-      </w:pPr>
-    </w:p>
-    <w:p>
-      <w:pPr>
-        <w:rPr>
-          <w:sz w:val="24"/>
-          <w:szCs w:val="24"/>
-          <w:lang w:val="es-PE"/>
-        </w:rPr>
-      </w:pPr>
-    </w:p>
-    <w:p>
-      <w:pPr>
-        <w:rPr>
-          <w:sz w:val="24"/>
-          <w:szCs w:val="24"/>
-          <w:lang w:val="es-PE"/>
-        </w:rPr>
-      </w:pPr>
-    </w:p>
-    <w:p>
-      <w:pPr>
-        <w:rPr>
-          <w:sz w:val="24"/>
-          <w:szCs w:val="24"/>
-          <w:lang w:val="es-PE"/>
-        </w:rPr>
-      </w:pPr>
-    </w:p>
-    <w:p>
-      <w:pPr>
-        <w:rPr>
-          <w:sz w:val="24"/>
-          <w:szCs w:val="24"/>
-          <w:lang w:val="es-PE"/>
-        </w:rPr>
-      </w:pPr>
-    </w:p>
-    <w:p>
-      <w:pPr>
-        <w:rPr>
-          <w:sz w:val="24"/>
-          <w:szCs w:val="24"/>
-          <w:lang w:val="es-PE"/>
-        </w:rPr>
-      </w:pPr>
-    </w:p>
-    <w:p>
-      <w:pPr>
-        <w:rPr>
-          <w:sz w:val="24"/>
-          <w:szCs w:val="24"/>
-          <w:lang w:val="es-PE"/>
-        </w:rPr>
-      </w:pPr>
-    </w:p>
-    <w:p>
-      <w:pPr>
-        <w:rPr>
-          <w:sz w:val="24"/>
-          <w:szCs w:val="24"/>
-          <w:lang w:val="es-PE"/>
-        </w:rPr>
-      </w:pPr>
-    </w:p>
-    <w:p>
-      <w:pPr>
-        <w:rPr>
-          <w:sz w:val="24"/>
-          <w:szCs w:val="24"/>
-          <w:lang w:val="es-PE"/>
-        </w:rPr>
-      </w:pPr>
-    </w:p>
-    <w:p>
-      <w:pPr>
-        <w:rPr>
-          <w:sz w:val="24"/>
-          <w:szCs w:val="24"/>
-          <w:lang w:val="es-PE"/>
-        </w:rPr>
-      </w:pPr>
-    </w:p>
-    <w:p>
-      <w:pPr>
-        <w:rPr>
-          <w:sz w:val="24"/>
-          <w:szCs w:val="24"/>
-          <w:lang w:val="es-PE"/>
-        </w:rPr>
-      </w:pPr>
-    </w:p>
-    <w:p>
-      <w:pPr>
-        <w:rPr>
-          <w:b/>
-          <w:sz w:val="24"/>
-          <w:szCs w:val="24"/>
-          <w:lang w:val="es-PE"/>
-        </w:rPr>
-      </w:pPr>
-      <w:r>
-        <w:rPr>
+      </w:pPr>
+      <w:r>
+        <w:rPr>
+          <w:rFonts w:ascii="Arial" w:hAnsi="Arial" w:cs="Arial"/>
           <w:noProof/>
         </w:rPr>
+        <w:lastRenderedPageBreak/>
         <w:drawing>
           <wp:anchor distT="0" distB="0" distL="114300" distR="114300" simplePos="0" relativeHeight="251674624" behindDoc="0" locked="0" layoutInCell="1" allowOverlap="1" wp14:anchorId="1C646EF9" wp14:editId="54021428">
             <wp:simplePos x="0" y="0"/>
             <wp:positionH relativeFrom="margin">
-              <wp:posOffset>443865</wp:posOffset>
+              <wp:posOffset>472440</wp:posOffset>
             </wp:positionH>
             <wp:positionV relativeFrom="paragraph">
-              <wp:posOffset>281940</wp:posOffset>
+              <wp:posOffset>443865</wp:posOffset>
             </wp:positionV>
             <wp:extent cx="5132070" cy="3764280"/>
             <wp:effectExtent l="0" t="0" r="0" b="7620"/>
@@ -1953,6 +1975,7 @@
       </w:r>
       <w:r>
         <w:rPr>
+          <w:rFonts w:ascii="Arial" w:hAnsi="Arial" w:cs="Arial"/>
           <w:sz w:val="24"/>
           <w:szCs w:val="24"/>
           <w:lang w:val="es-PE"/>
@@ -1961,6 +1984,7 @@
       </w:r>
       <w:r>
         <w:rPr>
+          <w:rFonts w:ascii="Arial" w:hAnsi="Arial" w:cs="Arial"/>
           <w:b/>
           <w:sz w:val="24"/>
           <w:szCs w:val="24"/>
@@ -1994,121 +2018,122 @@
           <w:lang w:val="es-PE"/>
         </w:rPr>
       </w:pPr>
-    </w:p>
-    <w:p>
-      <w:pPr>
-        <w:rPr>
-          <w:sz w:val="24"/>
-          <w:szCs w:val="24"/>
-          <w:lang w:val="es-PE"/>
-        </w:rPr>
-      </w:pPr>
-    </w:p>
-    <w:p>
-      <w:pPr>
-        <w:rPr>
-          <w:sz w:val="24"/>
-          <w:szCs w:val="24"/>
-          <w:lang w:val="es-PE"/>
-        </w:rPr>
-      </w:pPr>
-    </w:p>
-    <w:p>
-      <w:pPr>
-        <w:rPr>
-          <w:sz w:val="24"/>
-          <w:szCs w:val="24"/>
-          <w:lang w:val="es-PE"/>
-        </w:rPr>
-      </w:pPr>
-    </w:p>
-    <w:p>
-      <w:pPr>
-        <w:rPr>
-          <w:sz w:val="24"/>
-          <w:szCs w:val="24"/>
-          <w:lang w:val="es-PE"/>
-        </w:rPr>
-      </w:pPr>
-    </w:p>
-    <w:p>
-      <w:pPr>
-        <w:rPr>
-          <w:sz w:val="24"/>
-          <w:szCs w:val="24"/>
-          <w:lang w:val="es-PE"/>
-        </w:rPr>
-      </w:pPr>
-    </w:p>
-    <w:p>
-      <w:pPr>
-        <w:rPr>
-          <w:sz w:val="24"/>
-          <w:szCs w:val="24"/>
-          <w:lang w:val="es-PE"/>
-        </w:rPr>
-      </w:pPr>
-    </w:p>
-    <w:p>
-      <w:pPr>
-        <w:rPr>
-          <w:sz w:val="24"/>
-          <w:szCs w:val="24"/>
-          <w:lang w:val="es-PE"/>
-        </w:rPr>
-      </w:pPr>
-    </w:p>
-    <w:p>
-      <w:pPr>
-        <w:rPr>
-          <w:sz w:val="24"/>
-          <w:szCs w:val="24"/>
-          <w:lang w:val="es-PE"/>
-        </w:rPr>
-      </w:pPr>
-    </w:p>
-    <w:p>
-      <w:pPr>
-        <w:rPr>
-          <w:sz w:val="24"/>
-          <w:szCs w:val="24"/>
-          <w:lang w:val="es-PE"/>
-        </w:rPr>
-      </w:pPr>
-    </w:p>
-    <w:p>
-      <w:pPr>
-        <w:rPr>
-          <w:sz w:val="24"/>
-          <w:szCs w:val="24"/>
-          <w:lang w:val="es-PE"/>
-        </w:rPr>
-      </w:pPr>
-    </w:p>
-    <w:p>
-      <w:pPr>
-        <w:rPr>
-          <w:sz w:val="24"/>
-          <w:szCs w:val="24"/>
-          <w:lang w:val="es-PE"/>
-        </w:rPr>
-      </w:pPr>
-    </w:p>
-    <w:p>
-      <w:pPr>
-        <w:rPr>
-          <w:sz w:val="24"/>
-          <w:szCs w:val="24"/>
-          <w:lang w:val="es-PE"/>
-        </w:rPr>
-      </w:pPr>
-      <w:r>
-        <w:rPr>
-          <w:sz w:val="24"/>
-          <w:szCs w:val="24"/>
-          <w:lang w:val="es-PE"/>
-        </w:rPr>
-        <w:lastRenderedPageBreak/>
+      <w:bookmarkStart w:id="0" w:name="_GoBack"/>
+      <w:bookmarkEnd w:id="0"/>
+    </w:p>
+    <w:p>
+      <w:pPr>
+        <w:rPr>
+          <w:sz w:val="24"/>
+          <w:szCs w:val="24"/>
+          <w:lang w:val="es-PE"/>
+        </w:rPr>
+      </w:pPr>
+    </w:p>
+    <w:p>
+      <w:pPr>
+        <w:rPr>
+          <w:sz w:val="24"/>
+          <w:szCs w:val="24"/>
+          <w:lang w:val="es-PE"/>
+        </w:rPr>
+      </w:pPr>
+    </w:p>
+    <w:p>
+      <w:pPr>
+        <w:rPr>
+          <w:sz w:val="24"/>
+          <w:szCs w:val="24"/>
+          <w:lang w:val="es-PE"/>
+        </w:rPr>
+      </w:pPr>
+    </w:p>
+    <w:p>
+      <w:pPr>
+        <w:rPr>
+          <w:sz w:val="24"/>
+          <w:szCs w:val="24"/>
+          <w:lang w:val="es-PE"/>
+        </w:rPr>
+      </w:pPr>
+    </w:p>
+    <w:p>
+      <w:pPr>
+        <w:rPr>
+          <w:sz w:val="24"/>
+          <w:szCs w:val="24"/>
+          <w:lang w:val="es-PE"/>
+        </w:rPr>
+      </w:pPr>
+    </w:p>
+    <w:p>
+      <w:pPr>
+        <w:rPr>
+          <w:sz w:val="24"/>
+          <w:szCs w:val="24"/>
+          <w:lang w:val="es-PE"/>
+        </w:rPr>
+      </w:pPr>
+    </w:p>
+    <w:p>
+      <w:pPr>
+        <w:rPr>
+          <w:sz w:val="24"/>
+          <w:szCs w:val="24"/>
+          <w:lang w:val="es-PE"/>
+        </w:rPr>
+      </w:pPr>
+    </w:p>
+    <w:p>
+      <w:pPr>
+        <w:rPr>
+          <w:sz w:val="24"/>
+          <w:szCs w:val="24"/>
+          <w:lang w:val="es-PE"/>
+        </w:rPr>
+      </w:pPr>
+    </w:p>
+    <w:p>
+      <w:pPr>
+        <w:rPr>
+          <w:sz w:val="24"/>
+          <w:szCs w:val="24"/>
+          <w:lang w:val="es-PE"/>
+        </w:rPr>
+      </w:pPr>
+    </w:p>
+    <w:p>
+      <w:pPr>
+        <w:rPr>
+          <w:sz w:val="24"/>
+          <w:szCs w:val="24"/>
+          <w:lang w:val="es-PE"/>
+        </w:rPr>
+      </w:pPr>
+    </w:p>
+    <w:p>
+      <w:pPr>
+        <w:rPr>
+          <w:sz w:val="24"/>
+          <w:szCs w:val="24"/>
+          <w:lang w:val="es-PE"/>
+        </w:rPr>
+      </w:pPr>
+    </w:p>
+    <w:p>
+      <w:pPr>
+        <w:rPr>
+          <w:sz w:val="24"/>
+          <w:szCs w:val="24"/>
+          <w:lang w:val="es-PE"/>
+        </w:rPr>
+      </w:pPr>
+      <w:r>
+        <w:rPr>
+          <w:sz w:val="24"/>
+          <w:szCs w:val="24"/>
+          <w:lang w:val="es-PE"/>
+        </w:rPr>
         <w:t>9. Listo Gmail ya se guarda la configuración cerrar las ventanas y si desea cerrar cuenta de Gmail.</w:t>
       </w:r>
     </w:p>

</xml_diff>